<commit_message>
[VM:Doug.Stearns@12/10/2014 9:17:50 AM] p13623 - ecl warnings history load TTuser/items:Doug Stearns(stead1) Resolution for SCCB-P13623: CCO eCoaching - Load process for historical warning logs - Review V&V - Project CCB
git-tfs-id: [https://tfs.omnicloud.local/tfs/cco%20program/]$/eCoaching_V2;C13848
</commit_message>
<xml_diff>
--- a/Requirements/CCO_eCoaching_Log_HistWarn_FS.docx
+++ b/Requirements/CCO_eCoaching_Log_HistWarn_FS.docx
@@ -195,7 +195,7 @@
           <w:color w:val="000000" w:themeColor="text1"/>
           <w:sz w:val="28"/>
         </w:rPr>
-        <w:t>2</w:t>
+        <w:t>3</w:t>
       </w:r>
     </w:p>
     <w:tbl>
@@ -359,15 +359,7 @@
                 <w:color w:val="000000" w:themeColor="text1"/>
                 <w:sz w:val="20"/>
               </w:rPr>
-              <w:t>0</w:t>
-            </w:r>
-            <w:r>
-              <w:rPr>
-                <w:rFonts w:ascii="Times New Roman (PCL6)" w:hAnsi="Times New Roman (PCL6)"/>
-                <w:color w:val="000000" w:themeColor="text1"/>
-                <w:sz w:val="20"/>
-              </w:rPr>
-              <w:t>5</w:t>
+              <w:t>10</w:t>
             </w:r>
             <w:r>
               <w:rPr>
@@ -1747,6 +1739,137 @@
           </w:p>
         </w:tc>
       </w:tr>
+      <w:tr>
+        <w:trPr>
+          <w:trHeight w:val="341"/>
+        </w:trPr>
+        <w:tc>
+          <w:tcPr>
+            <w:tcW w:w="1440" w:type="dxa"/>
+          </w:tcPr>
+          <w:p>
+            <w:pPr>
+              <w:pStyle w:val="hdr1"/>
+              <w:ind w:left="0"/>
+              <w:jc w:val="left"/>
+              <w:rPr>
+                <w:color w:val="000000" w:themeColor="text1"/>
+              </w:rPr>
+            </w:pPr>
+            <w:r>
+              <w:rPr>
+                <w:color w:val="000000" w:themeColor="text1"/>
+              </w:rPr>
+              <w:t>12/10/2014</w:t>
+            </w:r>
+          </w:p>
+        </w:tc>
+        <w:tc>
+          <w:tcPr>
+            <w:tcW w:w="7038" w:type="dxa"/>
+          </w:tcPr>
+          <w:p>
+            <w:pPr>
+              <w:pStyle w:val="hdr1"/>
+              <w:spacing w:before="0"/>
+              <w:ind w:left="0"/>
+              <w:jc w:val="left"/>
+              <w:rPr>
+                <w:szCs w:val="24"/>
+              </w:rPr>
+            </w:pPr>
+            <w:r>
+              <w:rPr>
+                <w:szCs w:val="24"/>
+              </w:rPr>
+              <w:t xml:space="preserve">P13623 – </w:t>
+            </w:r>
+            <w:proofErr w:type="spellStart"/>
+            <w:r>
+              <w:rPr>
+                <w:szCs w:val="24"/>
+              </w:rPr>
+              <w:t>eCL</w:t>
+            </w:r>
+            <w:proofErr w:type="spellEnd"/>
+            <w:r>
+              <w:rPr>
+                <w:szCs w:val="24"/>
+              </w:rPr>
+              <w:t xml:space="preserve"> Historical Warnings Load</w:t>
+            </w:r>
+          </w:p>
+          <w:p>
+            <w:pPr>
+              <w:pStyle w:val="hdr1"/>
+              <w:spacing w:before="0"/>
+              <w:ind w:left="0"/>
+              <w:jc w:val="left"/>
+              <w:rPr>
+                <w:szCs w:val="24"/>
+              </w:rPr>
+            </w:pPr>
+            <w:r>
+              <w:rPr>
+                <w:szCs w:val="24"/>
+              </w:rPr>
+              <w:t>1.5.1 – removed m</w:t>
+            </w:r>
+            <w:bookmarkStart w:id="0" w:name="_GoBack"/>
+            <w:bookmarkEnd w:id="0"/>
+            <w:r>
+              <w:rPr>
+                <w:szCs w:val="24"/>
+              </w:rPr>
+              <w:t>anager id from input file</w:t>
+            </w:r>
+          </w:p>
+          <w:p>
+            <w:pPr>
+              <w:pStyle w:val="hdr1"/>
+              <w:spacing w:before="0"/>
+              <w:ind w:left="0"/>
+              <w:jc w:val="left"/>
+              <w:rPr>
+                <w:szCs w:val="24"/>
+              </w:rPr>
+            </w:pPr>
+            <w:r>
+              <w:rPr>
+                <w:szCs w:val="24"/>
+              </w:rPr>
+              <w:t xml:space="preserve">2.2.1 – default </w:t>
+            </w:r>
+            <w:r>
+              <w:rPr>
+                <w:szCs w:val="24"/>
+              </w:rPr>
+              <w:t>manager id to hierarchy and not from input file</w:t>
+            </w:r>
+          </w:p>
+        </w:tc>
+        <w:tc>
+          <w:tcPr>
+            <w:tcW w:w="1530" w:type="dxa"/>
+          </w:tcPr>
+          <w:p>
+            <w:pPr>
+              <w:pStyle w:val="hdr1"/>
+              <w:ind w:left="0"/>
+              <w:jc w:val="left"/>
+              <w:rPr>
+                <w:color w:val="000000" w:themeColor="text1"/>
+              </w:rPr>
+            </w:pPr>
+            <w:r>
+              <w:rPr>
+                <w:color w:val="000000" w:themeColor="text1"/>
+              </w:rPr>
+              <w:t>Doug Stearns</w:t>
+            </w:r>
+          </w:p>
+        </w:tc>
+      </w:tr>
     </w:tbl>
     <w:p>
       <w:pPr>
@@ -3612,156 +3735,6 @@
           </w:p>
         </w:tc>
       </w:tr>
-      <w:tr>
-        <w:tc>
-          <w:tcPr>
-            <w:tcW w:w="2578" w:type="dxa"/>
-          </w:tcPr>
-          <w:p>
-            <w:pPr>
-              <w:rPr>
-                <w:rFonts w:ascii="Times New Roman" w:hAnsi="Times New Roman" w:cs="Times New Roman"/>
-                <w:color w:val="000000" w:themeColor="text1"/>
-                <w:sz w:val="24"/>
-                <w:szCs w:val="24"/>
-              </w:rPr>
-            </w:pPr>
-            <w:r>
-              <w:rPr>
-                <w:rFonts w:ascii="Times New Roman" w:hAnsi="Times New Roman" w:cs="Times New Roman"/>
-                <w:color w:val="000000" w:themeColor="text1"/>
-                <w:sz w:val="24"/>
-                <w:szCs w:val="24"/>
-              </w:rPr>
-              <w:t>Manager Employee ID</w:t>
-            </w:r>
-          </w:p>
-        </w:tc>
-        <w:tc>
-          <w:tcPr>
-            <w:tcW w:w="5000" w:type="dxa"/>
-          </w:tcPr>
-          <w:p>
-            <w:pPr>
-              <w:rPr>
-                <w:rFonts w:ascii="Times New Roman" w:hAnsi="Times New Roman" w:cs="Times New Roman"/>
-                <w:color w:val="000000" w:themeColor="text1"/>
-                <w:sz w:val="24"/>
-                <w:szCs w:val="24"/>
-              </w:rPr>
-            </w:pPr>
-            <w:r>
-              <w:rPr>
-                <w:rFonts w:ascii="Times New Roman" w:hAnsi="Times New Roman" w:cs="Times New Roman"/>
-                <w:color w:val="000000" w:themeColor="text1"/>
-                <w:sz w:val="24"/>
-                <w:szCs w:val="24"/>
-              </w:rPr>
-              <w:t xml:space="preserve">ID of the employee’s </w:t>
-            </w:r>
-            <w:r>
-              <w:rPr>
-                <w:rFonts w:ascii="Times New Roman" w:hAnsi="Times New Roman" w:cs="Times New Roman"/>
-                <w:color w:val="000000" w:themeColor="text1"/>
-                <w:sz w:val="24"/>
-                <w:szCs w:val="24"/>
-              </w:rPr>
-              <w:t xml:space="preserve">manager </w:t>
-            </w:r>
-            <w:r>
-              <w:rPr>
-                <w:rFonts w:ascii="Times New Roman" w:hAnsi="Times New Roman" w:cs="Times New Roman"/>
-                <w:color w:val="000000" w:themeColor="text1"/>
-                <w:sz w:val="24"/>
-                <w:szCs w:val="24"/>
-              </w:rPr>
-              <w:t>at the time the warning was given</w:t>
-            </w:r>
-            <w:r>
-              <w:rPr>
-                <w:rFonts w:ascii="Times New Roman" w:hAnsi="Times New Roman" w:cs="Times New Roman"/>
-                <w:color w:val="000000" w:themeColor="text1"/>
-                <w:sz w:val="24"/>
-                <w:szCs w:val="24"/>
-              </w:rPr>
-              <w:t>.</w:t>
-            </w:r>
-          </w:p>
-          <w:p>
-            <w:pPr>
-              <w:rPr>
-                <w:rFonts w:ascii="Times New Roman" w:hAnsi="Times New Roman" w:cs="Times New Roman"/>
-                <w:color w:val="000000" w:themeColor="text1"/>
-                <w:sz w:val="24"/>
-                <w:szCs w:val="24"/>
-              </w:rPr>
-            </w:pPr>
-            <w:r>
-              <w:rPr>
-                <w:rFonts w:ascii="Times New Roman" w:hAnsi="Times New Roman" w:cs="Times New Roman"/>
-                <w:color w:val="000000" w:themeColor="text1"/>
-                <w:sz w:val="24"/>
-                <w:szCs w:val="24"/>
-              </w:rPr>
-              <w:t>T</w:t>
-            </w:r>
-            <w:r>
-              <w:rPr>
-                <w:rFonts w:ascii="Times New Roman" w:hAnsi="Times New Roman" w:cs="Times New Roman"/>
-                <w:color w:val="000000" w:themeColor="text1"/>
-                <w:sz w:val="24"/>
-                <w:szCs w:val="24"/>
-              </w:rPr>
-              <w:t xml:space="preserve">he Manager Employee ID </w:t>
-            </w:r>
-            <w:r>
-              <w:rPr>
-                <w:rFonts w:ascii="Times New Roman" w:hAnsi="Times New Roman" w:cs="Times New Roman"/>
-                <w:color w:val="000000" w:themeColor="text1"/>
-                <w:sz w:val="24"/>
-                <w:szCs w:val="24"/>
-              </w:rPr>
-              <w:t xml:space="preserve">will </w:t>
-            </w:r>
-            <w:r>
-              <w:rPr>
-                <w:rFonts w:ascii="Times New Roman" w:hAnsi="Times New Roman" w:cs="Times New Roman"/>
-                <w:color w:val="000000" w:themeColor="text1"/>
-                <w:sz w:val="24"/>
-                <w:szCs w:val="24"/>
-              </w:rPr>
-              <w:t xml:space="preserve">default </w:t>
-            </w:r>
-            <w:r>
-              <w:rPr>
-                <w:rFonts w:ascii="Times New Roman" w:hAnsi="Times New Roman" w:cs="Times New Roman"/>
-                <w:color w:val="000000" w:themeColor="text1"/>
-                <w:sz w:val="24"/>
-                <w:szCs w:val="24"/>
-              </w:rPr>
-              <w:t xml:space="preserve">to </w:t>
-            </w:r>
-            <w:r>
-              <w:rPr>
-                <w:rFonts w:ascii="Times New Roman" w:hAnsi="Times New Roman" w:cs="Times New Roman"/>
-                <w:color w:val="000000" w:themeColor="text1"/>
-                <w:sz w:val="24"/>
-                <w:szCs w:val="24"/>
-              </w:rPr>
-              <w:t>Manager Employee ID from</w:t>
-            </w:r>
-            <w:r>
-              <w:rPr>
-                <w:rFonts w:ascii="Times New Roman" w:hAnsi="Times New Roman" w:cs="Times New Roman"/>
-                <w:color w:val="000000" w:themeColor="text1"/>
-                <w:sz w:val="24"/>
-                <w:szCs w:val="24"/>
-              </w:rPr>
-              <w:t xml:space="preserve"> corresponding hierarchy record or to UNKNOWN.</w:t>
-            </w:r>
-          </w:p>
-        </w:tc>
-      </w:tr>
     </w:tbl>
     <w:p>
       <w:pPr>
@@ -4095,18 +4068,7 @@
                 <w:sz w:val="24"/>
                 <w:szCs w:val="24"/>
               </w:rPr>
-              <w:t xml:space="preserve"> (see II Customer Req</w:t>
-            </w:r>
-            <w:bookmarkStart w:id="0" w:name="_GoBack"/>
-            <w:bookmarkEnd w:id="0"/>
-            <w:r>
-              <w:rPr>
-                <w:rFonts w:ascii="Times New Roman" w:hAnsi="Times New Roman" w:cs="Times New Roman"/>
-                <w:color w:val="000000" w:themeColor="text1"/>
-                <w:sz w:val="24"/>
-                <w:szCs w:val="24"/>
-              </w:rPr>
-              <w:t xml:space="preserve">uirements, Data Definition #3 for description of </w:t>
+              <w:t xml:space="preserve"> (see II Customer Requirements, Data Definition #3 for description of </w:t>
             </w:r>
             <w:proofErr w:type="spellStart"/>
             <w:r>
@@ -4705,25 +4667,61 @@
                 <w:sz w:val="24"/>
                 <w:szCs w:val="24"/>
               </w:rPr>
-              <w:t>Input file Manager Employee ID</w:t>
-            </w:r>
-            <w:r>
-              <w:rPr>
-                <w:rFonts w:ascii="Times New Roman" w:hAnsi="Times New Roman" w:cs="Times New Roman"/>
-                <w:color w:val="000000" w:themeColor="text1"/>
-                <w:sz w:val="24"/>
-                <w:szCs w:val="24"/>
-              </w:rPr>
-              <w:t>/defaulted to Manager Employee ID from hierarchy record if necessary</w:t>
-            </w:r>
-            <w:r>
-              <w:rPr>
-                <w:rFonts w:ascii="Times New Roman" w:hAnsi="Times New Roman" w:cs="Times New Roman"/>
-                <w:color w:val="000000" w:themeColor="text1"/>
-                <w:sz w:val="24"/>
-                <w:szCs w:val="24"/>
-              </w:rPr>
-              <w:t xml:space="preserve"> or to 999999</w:t>
+              <w:t>Manager Employee ID</w:t>
+            </w:r>
+            <w:r>
+              <w:rPr>
+                <w:rFonts w:ascii="Times New Roman" w:hAnsi="Times New Roman" w:cs="Times New Roman"/>
+                <w:color w:val="000000" w:themeColor="text1"/>
+                <w:sz w:val="24"/>
+                <w:szCs w:val="24"/>
+              </w:rPr>
+              <w:t xml:space="preserve"> </w:t>
+            </w:r>
+            <w:r>
+              <w:rPr>
+                <w:rFonts w:ascii="Times New Roman" w:hAnsi="Times New Roman" w:cs="Times New Roman"/>
+                <w:color w:val="000000" w:themeColor="text1"/>
+                <w:sz w:val="24"/>
+                <w:szCs w:val="24"/>
+              </w:rPr>
+              <w:t xml:space="preserve">defaulted </w:t>
+            </w:r>
+            <w:r>
+              <w:rPr>
+                <w:rFonts w:ascii="Times New Roman" w:hAnsi="Times New Roman" w:cs="Times New Roman"/>
+                <w:color w:val="000000" w:themeColor="text1"/>
+                <w:sz w:val="24"/>
+                <w:szCs w:val="24"/>
+              </w:rPr>
+              <w:t xml:space="preserve">from </w:t>
+            </w:r>
+            <w:r>
+              <w:rPr>
+                <w:rFonts w:ascii="Times New Roman" w:hAnsi="Times New Roman" w:cs="Times New Roman"/>
+                <w:color w:val="000000" w:themeColor="text1"/>
+                <w:sz w:val="24"/>
+                <w:szCs w:val="24"/>
+              </w:rPr>
+              <w:t xml:space="preserve">hierarchy record </w:t>
+            </w:r>
+            <w:r>
+              <w:rPr>
+                <w:rFonts w:ascii="Times New Roman" w:hAnsi="Times New Roman" w:cs="Times New Roman"/>
+                <w:color w:val="000000" w:themeColor="text1"/>
+                <w:sz w:val="24"/>
+                <w:szCs w:val="24"/>
+              </w:rPr>
+              <w:t>or to 999999</w:t>
+            </w:r>
+            <w:r>
+              <w:rPr>
+                <w:rFonts w:ascii="Times New Roman" w:hAnsi="Times New Roman" w:cs="Times New Roman"/>
+                <w:color w:val="000000" w:themeColor="text1"/>
+                <w:sz w:val="24"/>
+                <w:szCs w:val="24"/>
+              </w:rPr>
+              <w:t>.</w:t>
             </w:r>
           </w:p>
         </w:tc>
@@ -4908,17 +4906,7 @@
                 <w:sz w:val="24"/>
                 <w:szCs w:val="24"/>
               </w:rPr>
-              <w:t xml:space="preserve"> </w:t>
-            </w:r>
-            <w:r>
-              <w:rPr>
-                <w:rFonts w:ascii="Times New Roman" w:hAnsi="Times New Roman" w:cs="Times New Roman"/>
-                <w:color w:val="000000" w:themeColor="text1"/>
-                <w:sz w:val="24"/>
-                <w:szCs w:val="24"/>
-              </w:rPr>
-              <w:lastRenderedPageBreak/>
-              <w:t xml:space="preserve">is WACS01, WACS02, WACS03 or set to 2 when </w:t>
+              <w:t xml:space="preserve"> is WACS01, WACS02, WACS03 or set to 2 when </w:t>
             </w:r>
             <w:proofErr w:type="spellStart"/>
             <w:r>
@@ -4964,7 +4952,6 @@
                 <w:sz w:val="24"/>
                 <w:szCs w:val="24"/>
               </w:rPr>
-              <w:lastRenderedPageBreak/>
               <w:t>Active</w:t>
             </w:r>
           </w:p>
@@ -5069,6 +5056,7 @@
                 <w:sz w:val="24"/>
                 <w:szCs w:val="24"/>
               </w:rPr>
+              <w:lastRenderedPageBreak/>
               <w:t>Column</w:t>
             </w:r>
           </w:p>

</xml_diff>